<commit_message>
guille commit 17/02/2017 Recolectando datos T aumentado
</commit_message>
<xml_diff>
--- a/matricesQ CD MELI.docx
+++ b/matricesQ CD MELI.docx
@@ -1143,6 +1143,55 @@
       <w:r>
         <w:rPr/>
         <w:t>Un experimento con ITI grande evaluamos la capacidad para retener el evento anterior.</w:t>
+      </w:r>
+    </w:p>
+    <w:p>
+      <w:pPr>
+        <w:pStyle w:val="Normal"/>
+        <w:rPr/>
+      </w:pPr>
+      <w:r>
+        <w:rPr/>
+      </w:r>
+    </w:p>
+    <w:p>
+      <w:pPr>
+        <w:pStyle w:val="Normal"/>
+        <w:rPr/>
+      </w:pPr>
+      <w:r>
+        <w:rPr/>
+        <w:t xml:space="preserve">Que busca una ratas? </w:t>
+      </w:r>
+    </w:p>
+    <w:p>
+      <w:pPr>
+        <w:pStyle w:val="Normal"/>
+        <w:rPr/>
+      </w:pPr>
+      <w:r>
+        <w:rPr/>
+        <w:t>Comer el máximo en menor tiempo</w:t>
+      </w:r>
+    </w:p>
+    <w:p>
+      <w:pPr>
+        <w:pStyle w:val="Normal"/>
+        <w:rPr/>
+      </w:pPr>
+      <w:r>
+        <w:rPr/>
+        <w:t>Comer el máximo posible</w:t>
+      </w:r>
+    </w:p>
+    <w:p>
+      <w:pPr>
+        <w:pStyle w:val="Normal"/>
+        <w:rPr/>
+      </w:pPr>
+      <w:r>
+        <w:rPr/>
+        <w:t>Comer en el menor tiempo posible</w:t>
       </w:r>
     </w:p>
     <w:p>

</xml_diff>